<commit_message>
Added TIROTS lab05, edited cc1350 document
seperated labs
</commit_message>
<xml_diff>
--- a/CC1350-LABs/Lab05/Lab5.docx
+++ b/CC1350-LABs/Lab05/Lab5.docx
@@ -552,8 +552,6 @@
           </wp:inline>
         </w:drawing>
       </w:r>
-      <w:bookmarkStart w:id="0" w:name="_GoBack"/>
-      <w:bookmarkEnd w:id="0"/>
     </w:p>
     <w:p>
       <w:pPr>
@@ -810,502 +808,8 @@
         </w:rPr>
         <w:t>------------------------------------------------------------------------------------</w:t>
       </w:r>
-    </w:p>
-    <w:p>
-      <w:pPr>
-        <w:rPr>
-          <w:b/>
-          <w:sz w:val="28"/>
-          <w:highlight w:val="yellow"/>
-        </w:rPr>
-      </w:pPr>
-      <w:r>
-        <w:rPr>
-          <w:b/>
-          <w:sz w:val="28"/>
-          <w:highlight w:val="yellow"/>
-        </w:rPr>
-        <w:t>Task 0</w:t>
-      </w:r>
-      <w:r>
-        <w:rPr>
-          <w:b/>
-          <w:sz w:val="28"/>
-          <w:highlight w:val="yellow"/>
-        </w:rPr>
-        <w:t>1</w:t>
-      </w:r>
-      <w:r>
-        <w:rPr>
-          <w:b/>
-          <w:sz w:val="28"/>
-          <w:highlight w:val="yellow"/>
-        </w:rPr>
-        <w:t xml:space="preserve">: </w:t>
-      </w:r>
-    </w:p>
-    <w:p>
-      <w:pPr>
-        <w:tabs>
-          <w:tab w:val="left" w:pos="996"/>
-        </w:tabs>
-        <w:autoSpaceDE w:val="0"/>
-        <w:autoSpaceDN w:val="0"/>
-        <w:adjustRightInd w:val="0"/>
-        <w:spacing w:after="0" w:line="240" w:lineRule="auto"/>
-      </w:pPr>
-      <w:proofErr w:type="spellStart"/>
-      <w:r>
-        <w:rPr>
-          <w:rFonts w:ascii="Consolas" w:hAnsi="Consolas" w:cs="Consolas"/>
-          <w:color w:val="3F7F5F"/>
-          <w:sz w:val="20"/>
-          <w:szCs w:val="20"/>
-        </w:rPr>
-        <w:t>Youtube</w:t>
-      </w:r>
-      <w:proofErr w:type="spellEnd"/>
-      <w:r>
-        <w:rPr>
-          <w:rFonts w:ascii="Consolas" w:hAnsi="Consolas" w:cs="Consolas"/>
-          <w:color w:val="3F7F5F"/>
-          <w:sz w:val="20"/>
-          <w:szCs w:val="20"/>
-        </w:rPr>
-        <w:t xml:space="preserve"> Link: </w:t>
-      </w:r>
-    </w:p>
-    <w:p>
-      <w:pPr>
-        <w:tabs>
-          <w:tab w:val="left" w:pos="996"/>
-        </w:tabs>
-        <w:autoSpaceDE w:val="0"/>
-        <w:autoSpaceDN w:val="0"/>
-        <w:adjustRightInd w:val="0"/>
-        <w:spacing w:after="0" w:line="240" w:lineRule="auto"/>
-        <w:rPr>
-          <w:rFonts w:ascii="Consolas" w:hAnsi="Consolas" w:cs="Consolas"/>
-          <w:color w:val="3F7F5F"/>
-          <w:sz w:val="20"/>
-          <w:szCs w:val="20"/>
-        </w:rPr>
-      </w:pPr>
-    </w:p>
-    <w:p>
-      <w:pPr>
-        <w:tabs>
-          <w:tab w:val="left" w:pos="996"/>
-        </w:tabs>
-        <w:autoSpaceDE w:val="0"/>
-        <w:autoSpaceDN w:val="0"/>
-        <w:adjustRightInd w:val="0"/>
-        <w:spacing w:after="0" w:line="240" w:lineRule="auto"/>
-        <w:rPr>
-          <w:rFonts w:ascii="Consolas" w:hAnsi="Consolas" w:cs="Consolas"/>
-          <w:b/>
-          <w:color w:val="3F7F5F"/>
-          <w:sz w:val="20"/>
-          <w:szCs w:val="20"/>
-        </w:rPr>
-      </w:pPr>
-      <w:r>
-        <w:rPr>
-          <w:rFonts w:ascii="Consolas" w:hAnsi="Consolas" w:cs="Consolas"/>
-          <w:b/>
-          <w:color w:val="3F7F5F"/>
-          <w:sz w:val="20"/>
-          <w:szCs w:val="20"/>
-        </w:rPr>
-        <w:t>Modified Code:</w:t>
-      </w:r>
-    </w:p>
-    <w:p>
-      <w:pPr>
-        <w:tabs>
-          <w:tab w:val="left" w:pos="996"/>
-        </w:tabs>
-        <w:autoSpaceDE w:val="0"/>
-        <w:autoSpaceDN w:val="0"/>
-        <w:adjustRightInd w:val="0"/>
-        <w:spacing w:after="0" w:line="240" w:lineRule="auto"/>
-        <w:rPr>
-          <w:rFonts w:ascii="Consolas" w:hAnsi="Consolas" w:cs="Consolas"/>
-          <w:b/>
-          <w:color w:val="3F7F5F"/>
-          <w:sz w:val="20"/>
-          <w:szCs w:val="20"/>
-        </w:rPr>
-      </w:pPr>
-    </w:p>
-    <w:p>
-      <w:pPr>
-        <w:tabs>
-          <w:tab w:val="left" w:pos="996"/>
-        </w:tabs>
-        <w:autoSpaceDE w:val="0"/>
-        <w:autoSpaceDN w:val="0"/>
-        <w:adjustRightInd w:val="0"/>
-        <w:spacing w:after="0" w:line="240" w:lineRule="auto"/>
-        <w:rPr>
-          <w:rFonts w:ascii="Consolas" w:hAnsi="Consolas" w:cs="Consolas"/>
-          <w:b/>
-          <w:color w:val="3F7F5F"/>
-          <w:sz w:val="20"/>
-          <w:szCs w:val="20"/>
-        </w:rPr>
-      </w:pPr>
-      <w:r>
-        <w:rPr>
-          <w:rFonts w:ascii="Consolas" w:hAnsi="Consolas" w:cs="Consolas"/>
-          <w:b/>
-          <w:color w:val="3F7F5F"/>
-          <w:sz w:val="20"/>
-          <w:szCs w:val="20"/>
-        </w:rPr>
-        <w:t>------------------------------------------------------------------------------------</w:t>
-      </w:r>
-    </w:p>
-    <w:p>
-      <w:pPr>
-        <w:autoSpaceDE w:val="0"/>
-        <w:autoSpaceDN w:val="0"/>
-        <w:adjustRightInd w:val="0"/>
-        <w:spacing w:after="0" w:line="240" w:lineRule="auto"/>
-        <w:rPr>
-          <w:rFonts w:ascii="Consolas" w:hAnsi="Consolas" w:cs="Consolas"/>
-          <w:sz w:val="20"/>
-          <w:szCs w:val="20"/>
-        </w:rPr>
-      </w:pPr>
-    </w:p>
-    <w:p>
-      <w:pPr>
-        <w:rPr>
-          <w:b/>
-          <w:sz w:val="28"/>
-        </w:rPr>
-      </w:pPr>
-      <w:r>
-        <w:rPr>
-          <w:b/>
-          <w:sz w:val="28"/>
-          <w:highlight w:val="yellow"/>
-        </w:rPr>
-        <w:t>Task 0</w:t>
-      </w:r>
-      <w:r>
-        <w:rPr>
-          <w:b/>
-          <w:sz w:val="28"/>
-          <w:highlight w:val="yellow"/>
-        </w:rPr>
-        <w:t>2</w:t>
-      </w:r>
-      <w:r>
-        <w:rPr>
-          <w:b/>
-          <w:sz w:val="28"/>
-          <w:highlight w:val="yellow"/>
-        </w:rPr>
-        <w:t>:</w:t>
-      </w:r>
-      <w:r>
-        <w:rPr>
-          <w:b/>
-          <w:sz w:val="28"/>
-        </w:rPr>
-        <w:t xml:space="preserve"> </w:t>
-      </w:r>
-    </w:p>
-    <w:p>
-      <w:pPr>
-        <w:tabs>
-          <w:tab w:val="left" w:pos="996"/>
-        </w:tabs>
-        <w:autoSpaceDE w:val="0"/>
-        <w:autoSpaceDN w:val="0"/>
-        <w:adjustRightInd w:val="0"/>
-        <w:spacing w:after="0" w:line="240" w:lineRule="auto"/>
-        <w:rPr>
-          <w:b/>
-        </w:rPr>
-      </w:pPr>
-      <w:proofErr w:type="spellStart"/>
-      <w:r>
-        <w:rPr>
-          <w:rFonts w:ascii="Consolas" w:hAnsi="Consolas" w:cs="Consolas"/>
-          <w:color w:val="3F7F5F"/>
-          <w:sz w:val="20"/>
-          <w:szCs w:val="20"/>
-        </w:rPr>
-        <w:t>Youtube</w:t>
-      </w:r>
-      <w:proofErr w:type="spellEnd"/>
-      <w:r>
-        <w:rPr>
-          <w:rFonts w:ascii="Consolas" w:hAnsi="Consolas" w:cs="Consolas"/>
-          <w:color w:val="3F7F5F"/>
-          <w:sz w:val="20"/>
-          <w:szCs w:val="20"/>
-        </w:rPr>
-        <w:t xml:space="preserve"> Link: </w:t>
-      </w:r>
-      <w:r>
-        <w:rPr>
-          <w:rFonts w:ascii="Consolas" w:hAnsi="Consolas" w:cs="Consolas"/>
-          <w:color w:val="3F7F5F"/>
-          <w:sz w:val="20"/>
-          <w:szCs w:val="20"/>
-        </w:rPr>
-        <w:t>https://youtu.be/o8JsR07PKo4</w:t>
-      </w:r>
-    </w:p>
-    <w:p>
-      <w:pPr>
-        <w:tabs>
-          <w:tab w:val="left" w:pos="996"/>
-        </w:tabs>
-        <w:autoSpaceDE w:val="0"/>
-        <w:autoSpaceDN w:val="0"/>
-        <w:adjustRightInd w:val="0"/>
-        <w:spacing w:after="0" w:line="240" w:lineRule="auto"/>
-        <w:rPr>
-          <w:rFonts w:ascii="Consolas" w:hAnsi="Consolas" w:cs="Consolas"/>
-          <w:b/>
-          <w:color w:val="3F7F5F"/>
-          <w:sz w:val="20"/>
-          <w:szCs w:val="20"/>
-        </w:rPr>
-      </w:pPr>
-    </w:p>
-    <w:p>
-      <w:pPr>
-        <w:tabs>
-          <w:tab w:val="left" w:pos="996"/>
-        </w:tabs>
-        <w:autoSpaceDE w:val="0"/>
-        <w:autoSpaceDN w:val="0"/>
-        <w:adjustRightInd w:val="0"/>
-        <w:spacing w:after="0" w:line="240" w:lineRule="auto"/>
-        <w:rPr>
-          <w:rFonts w:ascii="Consolas" w:hAnsi="Consolas" w:cs="Consolas"/>
-          <w:b/>
-          <w:color w:val="3F7F5F"/>
-          <w:sz w:val="20"/>
-          <w:szCs w:val="20"/>
-        </w:rPr>
-      </w:pPr>
-      <w:r>
-        <w:rPr>
-          <w:rFonts w:ascii="Consolas" w:hAnsi="Consolas" w:cs="Consolas"/>
-          <w:b/>
-          <w:color w:val="3F7F5F"/>
-          <w:sz w:val="20"/>
-          <w:szCs w:val="20"/>
-        </w:rPr>
-        <w:t>Modified Code:</w:t>
-      </w:r>
-    </w:p>
-    <w:p>
-      <w:pPr>
-        <w:tabs>
-          <w:tab w:val="left" w:pos="996"/>
-        </w:tabs>
-        <w:autoSpaceDE w:val="0"/>
-        <w:autoSpaceDN w:val="0"/>
-        <w:adjustRightInd w:val="0"/>
-        <w:spacing w:after="0" w:line="240" w:lineRule="auto"/>
-        <w:rPr>
-          <w:rFonts w:ascii="Consolas" w:hAnsi="Consolas" w:cs="Consolas"/>
-          <w:b/>
-          <w:color w:val="3F7F5F"/>
-          <w:sz w:val="20"/>
-          <w:szCs w:val="20"/>
-        </w:rPr>
-      </w:pPr>
-    </w:p>
-    <w:p>
-      <w:pPr>
-        <w:tabs>
-          <w:tab w:val="left" w:pos="996"/>
-        </w:tabs>
-        <w:autoSpaceDE w:val="0"/>
-        <w:autoSpaceDN w:val="0"/>
-        <w:adjustRightInd w:val="0"/>
-        <w:spacing w:after="0" w:line="240" w:lineRule="auto"/>
-        <w:rPr>
-          <w:rFonts w:ascii="Consolas" w:hAnsi="Consolas" w:cs="Consolas"/>
-          <w:b/>
-          <w:color w:val="3F7F5F"/>
-          <w:sz w:val="20"/>
-          <w:szCs w:val="20"/>
-        </w:rPr>
-      </w:pPr>
-      <w:r>
-        <w:rPr>
-          <w:rFonts w:ascii="Consolas" w:hAnsi="Consolas" w:cs="Consolas"/>
-          <w:b/>
-          <w:color w:val="3F7F5F"/>
-          <w:sz w:val="20"/>
-          <w:szCs w:val="20"/>
-        </w:rPr>
-        <w:t>------------------------------------------------------------------------------------</w:t>
-      </w:r>
-    </w:p>
-    <w:p>
-      <w:pPr>
-        <w:rPr>
-          <w:b/>
-          <w:sz w:val="28"/>
-          <w:highlight w:val="yellow"/>
-        </w:rPr>
-      </w:pPr>
-      <w:r>
-        <w:rPr>
-          <w:b/>
-          <w:sz w:val="28"/>
-          <w:highlight w:val="yellow"/>
-        </w:rPr>
-        <w:t>Task 0</w:t>
-      </w:r>
-      <w:r>
-        <w:rPr>
-          <w:b/>
-          <w:sz w:val="28"/>
-          <w:highlight w:val="yellow"/>
-        </w:rPr>
-        <w:t>3</w:t>
-      </w:r>
-      <w:r>
-        <w:rPr>
-          <w:b/>
-          <w:sz w:val="28"/>
-          <w:highlight w:val="yellow"/>
-        </w:rPr>
-        <w:t xml:space="preserve">: </w:t>
-      </w:r>
-    </w:p>
-    <w:p>
-      <w:pPr>
-        <w:tabs>
-          <w:tab w:val="left" w:pos="996"/>
-        </w:tabs>
-        <w:autoSpaceDE w:val="0"/>
-        <w:autoSpaceDN w:val="0"/>
-        <w:adjustRightInd w:val="0"/>
-        <w:spacing w:after="0" w:line="240" w:lineRule="auto"/>
-      </w:pPr>
-      <w:proofErr w:type="spellStart"/>
-      <w:r>
-        <w:rPr>
-          <w:rFonts w:ascii="Consolas" w:hAnsi="Consolas" w:cs="Consolas"/>
-          <w:color w:val="3F7F5F"/>
-          <w:sz w:val="20"/>
-          <w:szCs w:val="20"/>
-        </w:rPr>
-        <w:t>Youtube</w:t>
-      </w:r>
-      <w:proofErr w:type="spellEnd"/>
-      <w:r>
-        <w:rPr>
-          <w:rFonts w:ascii="Consolas" w:hAnsi="Consolas" w:cs="Consolas"/>
-          <w:color w:val="3F7F5F"/>
-          <w:sz w:val="20"/>
-          <w:szCs w:val="20"/>
-        </w:rPr>
-        <w:t xml:space="preserve"> Link: </w:t>
-      </w:r>
-      <w:r>
-        <w:rPr>
-          <w:rFonts w:ascii="Consolas" w:hAnsi="Consolas" w:cs="Consolas"/>
-          <w:color w:val="3F7F5F"/>
-          <w:sz w:val="20"/>
-          <w:szCs w:val="20"/>
-        </w:rPr>
-        <w:t>https://youtu.be/DrB321WHluE</w:t>
-      </w:r>
-    </w:p>
-    <w:p>
-      <w:pPr>
-        <w:tabs>
-          <w:tab w:val="left" w:pos="996"/>
-        </w:tabs>
-        <w:autoSpaceDE w:val="0"/>
-        <w:autoSpaceDN w:val="0"/>
-        <w:adjustRightInd w:val="0"/>
-        <w:spacing w:after="0" w:line="240" w:lineRule="auto"/>
-        <w:rPr>
-          <w:rFonts w:ascii="Consolas" w:hAnsi="Consolas" w:cs="Consolas"/>
-          <w:color w:val="3F7F5F"/>
-          <w:sz w:val="20"/>
-          <w:szCs w:val="20"/>
-        </w:rPr>
-      </w:pPr>
-    </w:p>
-    <w:p>
-      <w:pPr>
-        <w:tabs>
-          <w:tab w:val="left" w:pos="996"/>
-        </w:tabs>
-        <w:autoSpaceDE w:val="0"/>
-        <w:autoSpaceDN w:val="0"/>
-        <w:adjustRightInd w:val="0"/>
-        <w:spacing w:after="0" w:line="240" w:lineRule="auto"/>
-        <w:rPr>
-          <w:rFonts w:ascii="Consolas" w:hAnsi="Consolas" w:cs="Consolas"/>
-          <w:b/>
-          <w:color w:val="3F7F5F"/>
-          <w:sz w:val="20"/>
-          <w:szCs w:val="20"/>
-        </w:rPr>
-      </w:pPr>
-      <w:r>
-        <w:rPr>
-          <w:rFonts w:ascii="Consolas" w:hAnsi="Consolas" w:cs="Consolas"/>
-          <w:b/>
-          <w:color w:val="3F7F5F"/>
-          <w:sz w:val="20"/>
-          <w:szCs w:val="20"/>
-        </w:rPr>
-        <w:t>Modified Code:</w:t>
-      </w:r>
-    </w:p>
-    <w:p>
-      <w:pPr>
-        <w:tabs>
-          <w:tab w:val="left" w:pos="996"/>
-        </w:tabs>
-        <w:autoSpaceDE w:val="0"/>
-        <w:autoSpaceDN w:val="0"/>
-        <w:adjustRightInd w:val="0"/>
-        <w:spacing w:after="0" w:line="240" w:lineRule="auto"/>
-        <w:rPr>
-          <w:rFonts w:ascii="Consolas" w:hAnsi="Consolas" w:cs="Consolas"/>
-          <w:b/>
-          <w:color w:val="3F7F5F"/>
-          <w:sz w:val="20"/>
-          <w:szCs w:val="20"/>
-        </w:rPr>
-      </w:pPr>
-    </w:p>
-    <w:p>
-      <w:pPr>
-        <w:tabs>
-          <w:tab w:val="left" w:pos="996"/>
-        </w:tabs>
-        <w:autoSpaceDE w:val="0"/>
-        <w:autoSpaceDN w:val="0"/>
-        <w:adjustRightInd w:val="0"/>
-        <w:spacing w:after="0" w:line="240" w:lineRule="auto"/>
-        <w:rPr>
-          <w:rFonts w:ascii="Consolas" w:hAnsi="Consolas" w:cs="Consolas"/>
-          <w:b/>
-          <w:color w:val="3F7F5F"/>
-          <w:sz w:val="18"/>
-          <w:szCs w:val="18"/>
-        </w:rPr>
-      </w:pPr>
+      <w:bookmarkStart w:id="0" w:name="_GoBack"/>
+      <w:bookmarkEnd w:id="0"/>
     </w:p>
     <w:sectPr>
       <w:headerReference w:type="default" r:id="rId8"/>

</xml_diff>